<commit_message>
Oppdatert logg og iterasjonsdokument
</commit_message>
<xml_diff>
--- a/Logg/Sophie_LOGG.docx
+++ b/Logg/Sophie_LOGG.docx
@@ -357,15 +357,140 @@
         </w:rPr>
         <w:t>Risikoplan.xlsx</w:t>
       </w:r>
+    </w:p>
+    <w:p>
+      <w:pPr>
+        <w:rPr>
+          <w:rFonts w:asciiTheme="majorHAnsi" w:hAnsiTheme="majorHAnsi"/>
+        </w:rPr>
+      </w:pPr>
+    </w:p>
+    <w:p>
+      <w:pPr>
+        <w:rPr>
+          <w:rFonts w:asciiTheme="majorHAnsi" w:hAnsiTheme="majorHAnsi"/>
+        </w:rPr>
+      </w:pPr>
+      <w:r>
+        <w:rPr>
+          <w:rFonts w:asciiTheme="majorHAnsi" w:hAnsiTheme="majorHAnsi"/>
+        </w:rPr>
+        <w:t xml:space="preserve">04.04.16 – Sophie </w:t>
+      </w:r>
+    </w:p>
+    <w:p>
+      <w:pPr>
+        <w:rPr>
+          <w:rFonts w:asciiTheme="majorHAnsi" w:hAnsiTheme="majorHAnsi"/>
+        </w:rPr>
+      </w:pPr>
+      <w:r>
+        <w:rPr>
+          <w:rFonts w:asciiTheme="majorHAnsi" w:hAnsiTheme="majorHAnsi"/>
+        </w:rPr>
+        <w:t>Lest tilbakemeldinger og fikk beskjed om å begrunne designvalgene våre bedre. Oppdatert begrunnelser ved bruk av prinsippene vist i forelesning (Webdesign 1) og lastet opp til GitHub. Skrevet mer utfyllende i MSF-dokumentasjonen.</w:t>
+      </w:r>
+    </w:p>
+    <w:p>
+      <w:pPr>
+        <w:rPr>
+          <w:rFonts w:asciiTheme="majorHAnsi" w:hAnsiTheme="majorHAnsi"/>
+        </w:rPr>
+      </w:pPr>
+      <w:r>
+        <w:rPr>
+          <w:rFonts w:asciiTheme="majorHAnsi" w:hAnsiTheme="majorHAnsi"/>
+        </w:rPr>
+        <w:t>Filer som er opprettet/endret:</w:t>
+      </w:r>
+    </w:p>
+    <w:p>
+      <w:pPr>
+        <w:rPr>
+          <w:rFonts w:asciiTheme="majorHAnsi" w:hAnsiTheme="majorHAnsi"/>
+        </w:rPr>
+      </w:pPr>
+      <w:r>
+        <w:rPr>
+          <w:rFonts w:asciiTheme="majorHAnsi" w:hAnsiTheme="majorHAnsi"/>
+        </w:rPr>
+        <w:t>Iterasjon 1.docx</w:t>
+      </w:r>
+    </w:p>
+    <w:p>
+      <w:pPr>
+        <w:rPr>
+          <w:rFonts w:asciiTheme="majorHAnsi" w:hAnsiTheme="majorHAnsi"/>
+        </w:rPr>
+      </w:pPr>
+    </w:p>
+    <w:p>
+      <w:pPr>
+        <w:rPr>
+          <w:rFonts w:asciiTheme="majorHAnsi" w:hAnsiTheme="majorHAnsi"/>
+        </w:rPr>
+      </w:pPr>
+      <w:r>
+        <w:rPr>
+          <w:rFonts w:asciiTheme="majorHAnsi" w:hAnsiTheme="majorHAnsi"/>
+        </w:rPr>
+        <w:t xml:space="preserve">05.04.16 – Sophie </w:t>
+      </w:r>
+    </w:p>
+    <w:p>
+      <w:pPr>
+        <w:rPr>
+          <w:rFonts w:asciiTheme="majorHAnsi" w:hAnsiTheme="majorHAnsi"/>
+        </w:rPr>
+      </w:pPr>
+      <w:r>
+        <w:rPr>
+          <w:rFonts w:asciiTheme="majorHAnsi" w:hAnsiTheme="majorHAnsi"/>
+        </w:rPr>
+        <w:t>Kartlagt alle innleveringene for siste iterasjon og hva som må skrives (og oppdateres) i løpet av iterasjonen. Revidert risikoplanen og kartlagt vår egen fremgang i prosjektet.</w:t>
+      </w:r>
+    </w:p>
+    <w:p>
+      <w:pPr>
+        <w:rPr>
+          <w:rFonts w:asciiTheme="majorHAnsi" w:hAnsiTheme="majorHAnsi"/>
+        </w:rPr>
+      </w:pPr>
+      <w:r>
+        <w:rPr>
+          <w:rFonts w:asciiTheme="majorHAnsi" w:hAnsiTheme="majorHAnsi"/>
+        </w:rPr>
+        <w:t>Filer som er opprettet/endret:</w:t>
+      </w:r>
+    </w:p>
+    <w:p>
+      <w:pPr>
+        <w:rPr>
+          <w:rFonts w:asciiTheme="majorHAnsi" w:hAnsiTheme="majorHAnsi"/>
+        </w:rPr>
+      </w:pPr>
+      <w:r>
+        <w:rPr>
+          <w:rFonts w:asciiTheme="majorHAnsi" w:hAnsiTheme="majorHAnsi"/>
+        </w:rPr>
+        <w:lastRenderedPageBreak/>
+        <w:t>Iterasjon 1.docx</w:t>
+      </w:r>
+    </w:p>
+    <w:p>
+      <w:pPr>
+        <w:rPr>
+          <w:rFonts w:asciiTheme="majorHAnsi" w:hAnsiTheme="majorHAnsi"/>
+        </w:rPr>
+      </w:pPr>
+      <w:r>
+        <w:rPr>
+          <w:rFonts w:asciiTheme="majorHAnsi" w:hAnsiTheme="majorHAnsi"/>
+        </w:rPr>
+        <w:t>Risikoplan.xlsx</w:t>
+      </w:r>
       <w:bookmarkStart w:id="0" w:name="_GoBack"/>
       <w:bookmarkEnd w:id="0"/>
-    </w:p>
-    <w:p>
-      <w:pPr>
-        <w:rPr>
-          <w:rFonts w:asciiTheme="majorHAnsi" w:hAnsiTheme="majorHAnsi"/>
-        </w:rPr>
-      </w:pPr>
     </w:p>
     <w:sectPr>
       <w:pgSz w:w="11900" w:h="16840"/>

</xml_diff>